<commit_message>
simulation and mash weights
</commit_message>
<xml_diff>
--- a/Lab Notebook/11.12.2021 Meeting.docx
+++ b/Lab Notebook/11.12.2021 Meeting.docx
@@ -306,7 +306,15 @@
         </w:numPr>
       </w:pPr>
       <w:r>
-        <w:t xml:space="preserve">M&lt;F - M&gt;F Weights by M:F Variance </w:t>
+        <w:t xml:space="preserve">M&lt;F - M&gt;F Weights by </w:t>
+      </w:r>
+      <w:proofErr w:type="gramStart"/>
+      <w:r>
+        <w:t>M:F</w:t>
+      </w:r>
+      <w:proofErr w:type="gramEnd"/>
+      <w:r>
+        <w:t xml:space="preserve"> Variance </w:t>
       </w:r>
     </w:p>
     <w:p>
@@ -318,7 +326,15 @@
         </w:numPr>
       </w:pPr>
       <w:r>
-        <w:t>M&lt;F - M&gt;F Weights by M:F Heritability</w:t>
+        <w:t xml:space="preserve">M&lt;F - M&gt;F Weights by </w:t>
+      </w:r>
+      <w:proofErr w:type="gramStart"/>
+      <w:r>
+        <w:t>M:F</w:t>
+      </w:r>
+      <w:proofErr w:type="gramEnd"/>
+      <w:r>
+        <w:t xml:space="preserve"> Heritability</w:t>
       </w:r>
     </w:p>
     <w:p>
@@ -391,7 +407,35 @@
         <w:rPr>
           <w:color w:val="4472C4" w:themeColor="accent1"/>
         </w:rPr>
-        <w:t xml:space="preserve">literature search to see if its well known </w:t>
+        <w:t xml:space="preserve">literature search to see if </w:t>
+      </w:r>
+      <w:proofErr w:type="spellStart"/>
+      <w:r>
+        <w:rPr>
+          <w:color w:val="4472C4" w:themeColor="accent1"/>
+        </w:rPr>
+        <w:t>its</w:t>
+      </w:r>
+      <w:proofErr w:type="spellEnd"/>
+      <w:r>
+        <w:rPr>
+          <w:color w:val="4472C4" w:themeColor="accent1"/>
+        </w:rPr>
+        <w:t xml:space="preserve"> </w:t>
+      </w:r>
+      <w:proofErr w:type="spellStart"/>
+      <w:r>
+        <w:rPr>
+          <w:color w:val="4472C4" w:themeColor="accent1"/>
+        </w:rPr>
+        <w:t>well known</w:t>
+      </w:r>
+      <w:proofErr w:type="spellEnd"/>
+      <w:r>
+        <w:rPr>
+          <w:color w:val="4472C4" w:themeColor="accent1"/>
+        </w:rPr>
+        <w:t xml:space="preserve"> </w:t>
       </w:r>
       <w:r>
         <w:t>–supplement?</w:t>
@@ -418,7 +462,23 @@
         </w:numPr>
       </w:pPr>
       <w:r>
-        <w:t>Correlation between Pheno~PGS  and Testosterone</w:t>
+        <w:t xml:space="preserve">Correlation between </w:t>
+      </w:r>
+      <w:proofErr w:type="spellStart"/>
+      <w:r>
+        <w:t>Pheno~</w:t>
+      </w:r>
+      <w:proofErr w:type="gramStart"/>
+      <w:r>
+        <w:t>PGS</w:t>
+      </w:r>
+      <w:proofErr w:type="spellEnd"/>
+      <w:r>
+        <w:t xml:space="preserve">  and</w:t>
+      </w:r>
+      <w:proofErr w:type="gramEnd"/>
+      <w:r>
+        <w:t xml:space="preserve"> Testosterone</w:t>
       </w:r>
       <w:r>
         <w:t xml:space="preserve"> </w:t>
@@ -432,8 +492,13 @@
           <w:numId w:val="11"/>
         </w:numPr>
       </w:pPr>
-      <w:r>
-        <w:t>Pheno~PGS Testosterone</w:t>
+      <w:proofErr w:type="spellStart"/>
+      <w:r>
+        <w:t>Pheno~PGS</w:t>
+      </w:r>
+      <w:proofErr w:type="spellEnd"/>
+      <w:r>
+        <w:t xml:space="preserve"> Testosterone</w:t>
       </w:r>
     </w:p>
     <w:p>
@@ -487,7 +552,35 @@
         <w:rPr>
           <w:color w:val="4472C4" w:themeColor="accent1"/>
         </w:rPr>
-        <w:t>*** make corr pgs~pheno and testosterone plot by with slope instead of correlation</w:t>
+        <w:t xml:space="preserve">*** make </w:t>
+      </w:r>
+      <w:proofErr w:type="spellStart"/>
+      <w:r>
+        <w:rPr>
+          <w:color w:val="4472C4" w:themeColor="accent1"/>
+        </w:rPr>
+        <w:t>corr</w:t>
+      </w:r>
+      <w:proofErr w:type="spellEnd"/>
+      <w:r>
+        <w:rPr>
+          <w:color w:val="4472C4" w:themeColor="accent1"/>
+        </w:rPr>
+        <w:t xml:space="preserve"> </w:t>
+      </w:r>
+      <w:proofErr w:type="spellStart"/>
+      <w:r>
+        <w:rPr>
+          <w:color w:val="4472C4" w:themeColor="accent1"/>
+        </w:rPr>
+        <w:t>pgs~pheno</w:t>
+      </w:r>
+      <w:proofErr w:type="spellEnd"/>
+      <w:r>
+        <w:rPr>
+          <w:color w:val="4472C4" w:themeColor="accent1"/>
+        </w:rPr>
+        <w:t xml:space="preserve"> and testosterone plot by with slope instead of correlation</w:t>
       </w:r>
     </w:p>
     <w:p>
@@ -664,7 +757,21 @@
         <w:rPr>
           <w:color w:val="4472C4" w:themeColor="accent1"/>
         </w:rPr>
-        <w:t xml:space="preserve">independent gwas – sex specific additive </w:t>
+        <w:t xml:space="preserve">independent </w:t>
+      </w:r>
+      <w:proofErr w:type="spellStart"/>
+      <w:r>
+        <w:rPr>
+          <w:color w:val="4472C4" w:themeColor="accent1"/>
+        </w:rPr>
+        <w:t>gwas</w:t>
+      </w:r>
+      <w:proofErr w:type="spellEnd"/>
+      <w:r>
+        <w:rPr>
+          <w:color w:val="4472C4" w:themeColor="accent1"/>
+        </w:rPr>
+        <w:t xml:space="preserve"> – sex specific additive </w:t>
       </w:r>
     </w:p>
     <w:p>
@@ -761,7 +868,15 @@
         </w:numPr>
       </w:pPr>
       <w:r>
-        <w:t>Actual covar matrix popping out from the large heat map one</w:t>
+        <w:t xml:space="preserve">Actual </w:t>
+      </w:r>
+      <w:proofErr w:type="spellStart"/>
+      <w:r>
+        <w:t>covar</w:t>
+      </w:r>
+      <w:proofErr w:type="spellEnd"/>
+      <w:r>
+        <w:t xml:space="preserve"> matrix popping out from the large heat map one</w:t>
       </w:r>
       <w:r>
         <w:t xml:space="preserve"> (couple of them)</w:t>
@@ -1239,8 +1354,13 @@
           <w:numId w:val="15"/>
         </w:numPr>
       </w:pPr>
-      <w:r>
-        <w:t xml:space="preserve">Ukbb estrogen </w:t>
+      <w:proofErr w:type="spellStart"/>
+      <w:r>
+        <w:t>Ukbb</w:t>
+      </w:r>
+      <w:proofErr w:type="spellEnd"/>
+      <w:r>
+        <w:t xml:space="preserve"> estrogen </w:t>
       </w:r>
       <w:r>
         <w:t>–</w:t>
@@ -1304,7 +1424,15 @@
         <w:t xml:space="preserve">Summary stats one site at a time for the simulation </w:t>
       </w:r>
       <w:r>
-        <w:t>– sample and gwas then take together to put into mash</w:t>
+        <w:t xml:space="preserve">– sample and </w:t>
+      </w:r>
+      <w:proofErr w:type="spellStart"/>
+      <w:r>
+        <w:t>gwas</w:t>
+      </w:r>
+      <w:proofErr w:type="spellEnd"/>
+      <w:r>
+        <w:t xml:space="preserve"> then take together to put into mash</w:t>
       </w:r>
     </w:p>
     <w:p>
@@ -1315,8 +1443,13 @@
           <w:numId w:val="15"/>
         </w:numPr>
       </w:pPr>
-      <w:r>
-        <w:t>Corr plot – line to divide every trait</w:t>
+      <w:proofErr w:type="spellStart"/>
+      <w:r>
+        <w:t>Corr</w:t>
+      </w:r>
+      <w:proofErr w:type="spellEnd"/>
+      <w:r>
+        <w:t xml:space="preserve"> plot – line to divide every trait</w:t>
       </w:r>
     </w:p>
     <w:p>
@@ -1415,8 +1548,13 @@
         </w:numPr>
       </w:pPr>
       <w:r>
-        <w:t>Show simpler covariance matrice</w:t>
-      </w:r>
+        <w:t xml:space="preserve">Show simpler covariance </w:t>
+      </w:r>
+      <w:proofErr w:type="spellStart"/>
+      <w:r>
+        <w:t>matrice</w:t>
+      </w:r>
+      <w:proofErr w:type="spellEnd"/>
     </w:p>
     <w:p>
       <w:pPr>
@@ -1427,11 +1565,16 @@
         </w:numPr>
       </w:pPr>
       <w:r>
-        <w:t>M and F to m and f, also on side of covariance matric</w:t>
+        <w:t xml:space="preserve">M and F to m and f, also on side of covariance </w:t>
+      </w:r>
+      <w:proofErr w:type="spellStart"/>
+      <w:r>
+        <w:t>matric</w:t>
       </w:r>
       <w:r>
         <w:t>e</w:t>
       </w:r>
+      <w:proofErr w:type="spellEnd"/>
     </w:p>
     <w:p>
       <w:pPr>
@@ -1480,6 +1623,805 @@
       <w:r>
         <w:t>Testosterone, whole body fat mass, calcium</w:t>
       </w:r>
+    </w:p>
+    <w:p/>
+    <w:p>
+      <w:r>
+        <w:t>11/12/21</w:t>
+      </w:r>
+    </w:p>
+    <w:p>
+      <w:r>
+        <w:t xml:space="preserve">-- error bars on </w:t>
+      </w:r>
+      <w:proofErr w:type="spellStart"/>
+      <w:r>
+        <w:t>pgs</w:t>
+      </w:r>
+      <w:proofErr w:type="spellEnd"/>
+      <w:r>
+        <w:t xml:space="preserve"> plot</w:t>
+      </w:r>
+      <w:r>
+        <w:t xml:space="preserve"> -- correct</w:t>
+      </w:r>
+    </w:p>
+    <w:p>
+      <w:r>
+        <w:t xml:space="preserve">-- why is R and L </w:t>
+      </w:r>
+      <w:proofErr w:type="spellStart"/>
+      <w:r>
+        <w:t>armfatmass</w:t>
+      </w:r>
+      <w:proofErr w:type="spellEnd"/>
+      <w:r>
+        <w:t xml:space="preserve"> different</w:t>
+      </w:r>
+      <w:r>
+        <w:t xml:space="preserve"> ---- handedness</w:t>
+      </w:r>
+    </w:p>
+    <w:p>
+      <w:r>
+        <w:t xml:space="preserve">-- rerun </w:t>
+      </w:r>
+      <w:proofErr w:type="spellStart"/>
+      <w:r>
+        <w:t>wth</w:t>
+      </w:r>
+      <w:proofErr w:type="spellEnd"/>
+      <w:r>
+        <w:t xml:space="preserve"> </w:t>
+      </w:r>
+      <w:proofErr w:type="spellStart"/>
+      <w:r>
+        <w:t>bmi</w:t>
+      </w:r>
+      <w:proofErr w:type="spellEnd"/>
+      <w:r>
+        <w:t xml:space="preserve"> adj 5 times again (diff seed please)</w:t>
+      </w:r>
+      <w:r>
+        <w:t xml:space="preserve"> -- done</w:t>
+      </w:r>
+    </w:p>
+    <w:p/>
+    <w:p>
+      <w:r>
+        <w:t>11/24</w:t>
+      </w:r>
+    </w:p>
+    <w:p>
+      <w:proofErr w:type="spellStart"/>
+      <w:r>
+        <w:t>arm_fat_free</w:t>
+      </w:r>
+      <w:proofErr w:type="spellEnd"/>
+      <w:r>
+        <w:t xml:space="preserve"> -- handedness, trait distribution</w:t>
+      </w:r>
+    </w:p>
+    <w:p>
+      <w:r>
+        <w:t>- gene to env variance ratio: phenotype variance</w:t>
+      </w:r>
+    </w:p>
+    <w:p>
+      <w:r>
+        <w:t>- mash weights</w:t>
+      </w:r>
+    </w:p>
+    <w:p>
+      <w:r>
+        <w:t xml:space="preserve">- first draft done by </w:t>
+      </w:r>
+      <w:proofErr w:type="spellStart"/>
+      <w:r>
+        <w:t>december</w:t>
+      </w:r>
+      <w:proofErr w:type="spellEnd"/>
+    </w:p>
+    <w:p>
+      <w:r>
+        <w:t>start with results</w:t>
+      </w:r>
+    </w:p>
+    <w:p/>
+    <w:p>
+      <w:pPr>
+        <w:rPr>
+          <w:b/>
+          <w:bCs/>
+        </w:rPr>
+      </w:pPr>
+      <w:r>
+        <w:rPr>
+          <w:b/>
+          <w:bCs/>
+        </w:rPr>
+        <w:t>12/1/2021</w:t>
+      </w:r>
+    </w:p>
+    <w:p>
+      <w:pPr>
+        <w:pStyle w:val="ListParagraph"/>
+        <w:numPr>
+          <w:ilvl w:val="0"/>
+          <w:numId w:val="13"/>
+        </w:numPr>
+      </w:pPr>
+      <w:r>
+        <w:t xml:space="preserve">Getting null effect because not getting any causal </w:t>
+      </w:r>
+      <w:proofErr w:type="spellStart"/>
+      <w:r>
+        <w:t>snps</w:t>
+      </w:r>
+      <w:proofErr w:type="spellEnd"/>
+    </w:p>
+    <w:p>
+      <w:pPr>
+        <w:pStyle w:val="ListParagraph"/>
+        <w:numPr>
+          <w:ilvl w:val="0"/>
+          <w:numId w:val="13"/>
+        </w:numPr>
+      </w:pPr>
+      <w:r>
+        <w:t xml:space="preserve">Sample causal </w:t>
+      </w:r>
+      <w:proofErr w:type="spellStart"/>
+      <w:r>
+        <w:t>snps</w:t>
+      </w:r>
+      <w:proofErr w:type="spellEnd"/>
+      <w:r>
+        <w:t xml:space="preserve"> for </w:t>
+      </w:r>
+      <w:proofErr w:type="spellStart"/>
+      <w:r>
+        <w:t>i</w:t>
+      </w:r>
+      <w:proofErr w:type="spellEnd"/>
+    </w:p>
+    <w:p>
+      <w:pPr>
+        <w:pStyle w:val="ListParagraph"/>
+        <w:numPr>
+          <w:ilvl w:val="1"/>
+          <w:numId w:val="13"/>
+        </w:numPr>
+      </w:pPr>
+      <w:r>
+        <w:rPr>
+          <w:noProof/>
+        </w:rPr>
+        <mc:AlternateContent>
+          <mc:Choice Requires="wpi">
+            <w:drawing>
+              <wp:anchor distT="0" distB="0" distL="114300" distR="114300" simplePos="0" relativeHeight="251699200" behindDoc="0" locked="0" layoutInCell="1" allowOverlap="1" wp14:anchorId="1CDF2C28" wp14:editId="0AC6B018">
+                <wp:simplePos x="0" y="0"/>
+                <wp:positionH relativeFrom="column">
+                  <wp:posOffset>2996950</wp:posOffset>
+                </wp:positionH>
+                <wp:positionV relativeFrom="paragraph">
+                  <wp:posOffset>333500</wp:posOffset>
+                </wp:positionV>
+                <wp:extent cx="360" cy="360"/>
+                <wp:effectExtent l="38100" t="38100" r="38100" b="38100"/>
+                <wp:wrapNone/>
+                <wp:docPr id="8" name="Ink 8"/>
+                <wp:cNvGraphicFramePr/>
+                <a:graphic xmlns:a="http://schemas.openxmlformats.org/drawingml/2006/main">
+                  <a:graphicData uri="http://schemas.microsoft.com/office/word/2010/wordprocessingInk">
+                    <w14:contentPart bwMode="auto" r:id="rId21">
+                      <w14:nvContentPartPr>
+                        <w14:cNvContentPartPr/>
+                      </w14:nvContentPartPr>
+                      <w14:xfrm>
+                        <a:off x="0" y="0"/>
+                        <a:ext cx="360" cy="360"/>
+                      </w14:xfrm>
+                    </w14:contentPart>
+                  </a:graphicData>
+                </a:graphic>
+              </wp:anchor>
+            </w:drawing>
+          </mc:Choice>
+          <mc:Fallback>
+            <w:pict>
+              <v:shapetype w14:anchorId="003B30DD" id="_x0000_t75" coordsize="21600,21600" o:spt="75" o:preferrelative="t" path="m@4@5l@4@11@9@11@9@5xe" filled="f" stroked="f">
+                <v:stroke joinstyle="miter"/>
+                <v:formulas>
+                  <v:f eqn="if lineDrawn pixelLineWidth 0"/>
+                  <v:f eqn="sum @0 1 0"/>
+                  <v:f eqn="sum 0 0 @1"/>
+                  <v:f eqn="prod @2 1 2"/>
+                  <v:f eqn="prod @3 21600 pixelWidth"/>
+                  <v:f eqn="prod @3 21600 pixelHeight"/>
+                  <v:f eqn="sum @0 0 1"/>
+                  <v:f eqn="prod @6 1 2"/>
+                  <v:f eqn="prod @7 21600 pixelWidth"/>
+                  <v:f eqn="sum @8 21600 0"/>
+                  <v:f eqn="prod @7 21600 pixelHeight"/>
+                  <v:f eqn="sum @10 21600 0"/>
+                </v:formulas>
+                <v:path o:extrusionok="f" gradientshapeok="t" o:connecttype="rect"/>
+                <o:lock v:ext="edit" aspectratio="t"/>
+              </v:shapetype>
+              <v:shape id="Ink 8" o:spid="_x0000_s1026" type="#_x0000_t75" style="position:absolute;margin-left:235.65pt;margin-top:25.9pt;width:.75pt;height:.75pt;z-index:251699200;visibility:visible;mso-wrap-style:square;mso-wrap-distance-left:9pt;mso-wrap-distance-top:0;mso-wrap-distance-right:9pt;mso-wrap-distance-bottom:0;mso-position-horizontal:absolute;mso-position-horizontal-relative:text;mso-position-vertical:absolute;mso-position-vertical-relative:text" o:gfxdata="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">
+                <v:imagedata r:id="rId22" o:title=""/>
+              </v:shape>
+            </w:pict>
+          </mc:Fallback>
+        </mc:AlternateContent>
+      </w:r>
+      <w:r>
+        <w:t xml:space="preserve">Use the 100/1000/10000 </w:t>
+      </w:r>
+      <w:proofErr w:type="spellStart"/>
+      <w:r>
+        <w:t>i</w:t>
+      </w:r>
+      <w:proofErr w:type="spellEnd"/>
+      <w:r>
+        <w:t xml:space="preserve"> causal </w:t>
+      </w:r>
+      <w:proofErr w:type="spellStart"/>
+      <w:r>
+        <w:t>snps</w:t>
+      </w:r>
+      <w:proofErr w:type="spellEnd"/>
+      <w:r>
+        <w:t xml:space="preserve">, add </w:t>
+      </w:r>
+      <w:proofErr w:type="spellStart"/>
+      <w:r>
+        <w:t>snps</w:t>
+      </w:r>
+      <w:proofErr w:type="spellEnd"/>
+      <w:r>
+        <w:t xml:space="preserve"> till have 20,000 </w:t>
+      </w:r>
+      <w:proofErr w:type="spellStart"/>
+      <w:r>
+        <w:t>snps</w:t>
+      </w:r>
+      <w:proofErr w:type="spellEnd"/>
+      <w:r>
+        <w:t xml:space="preserve"> then do </w:t>
+      </w:r>
+      <w:proofErr w:type="spellStart"/>
+      <w:r>
+        <w:t>gwas</w:t>
+      </w:r>
+      <w:proofErr w:type="spellEnd"/>
+      <w:r>
+        <w:t>/mash on them</w:t>
+      </w:r>
+    </w:p>
+    <w:p>
+      <w:pPr>
+        <w:pStyle w:val="ListParagraph"/>
+        <w:numPr>
+          <w:ilvl w:val="0"/>
+          <w:numId w:val="13"/>
+        </w:numPr>
+      </w:pPr>
+      <w:r>
+        <w:t>Thin out Manhattan plot – take out the ones at the bottom (</w:t>
+      </w:r>
+      <w:proofErr w:type="spellStart"/>
+      <w:r>
+        <w:t>non interesting</w:t>
+      </w:r>
+      <w:proofErr w:type="spellEnd"/>
+      <w:r>
+        <w:t>)</w:t>
+      </w:r>
+    </w:p>
+    <w:p>
+      <w:pPr>
+        <w:pStyle w:val="ListParagraph"/>
+        <w:numPr>
+          <w:ilvl w:val="1"/>
+          <w:numId w:val="13"/>
+        </w:numPr>
+      </w:pPr>
+      <w:r>
+        <w:rPr>
+          <w:noProof/>
+        </w:rPr>
+        <mc:AlternateContent>
+          <mc:Choice Requires="wpi">
+            <w:drawing>
+              <wp:anchor distT="0" distB="0" distL="114300" distR="114300" simplePos="0" relativeHeight="251701248" behindDoc="0" locked="0" layoutInCell="1" allowOverlap="1" wp14:anchorId="24A4A73C" wp14:editId="5C168ACA">
+                <wp:simplePos x="0" y="0"/>
+                <wp:positionH relativeFrom="column">
+                  <wp:posOffset>2209630</wp:posOffset>
+                </wp:positionH>
+                <wp:positionV relativeFrom="paragraph">
+                  <wp:posOffset>28730</wp:posOffset>
+                </wp:positionV>
+                <wp:extent cx="360" cy="360"/>
+                <wp:effectExtent l="38100" t="38100" r="38100" b="38100"/>
+                <wp:wrapNone/>
+                <wp:docPr id="10" name="Ink 10"/>
+                <wp:cNvGraphicFramePr/>
+                <a:graphic xmlns:a="http://schemas.openxmlformats.org/drawingml/2006/main">
+                  <a:graphicData uri="http://schemas.microsoft.com/office/word/2010/wordprocessingInk">
+                    <w14:contentPart bwMode="auto" r:id="rId23">
+                      <w14:nvContentPartPr>
+                        <w14:cNvContentPartPr/>
+                      </w14:nvContentPartPr>
+                      <w14:xfrm>
+                        <a:off x="0" y="0"/>
+                        <a:ext cx="360" cy="360"/>
+                      </w14:xfrm>
+                    </w14:contentPart>
+                  </a:graphicData>
+                </a:graphic>
+              </wp:anchor>
+            </w:drawing>
+          </mc:Choice>
+          <mc:Fallback>
+            <w:pict>
+              <v:shape w14:anchorId="3355F1B8" id="Ink 10" o:spid="_x0000_s1026" type="#_x0000_t75" style="position:absolute;margin-left:173.65pt;margin-top:1.9pt;width:.75pt;height:.75pt;z-index:251701248;visibility:visible;mso-wrap-style:square;mso-wrap-distance-left:9pt;mso-wrap-distance-top:0;mso-wrap-distance-right:9pt;mso-wrap-distance-bottom:0;mso-position-horizontal:absolute;mso-position-horizontal-relative:text;mso-position-vertical:absolute;mso-position-vertical-relative:text" o:gfxdata="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">
+                <v:imagedata r:id="rId22" o:title=""/>
+              </v:shape>
+            </w:pict>
+          </mc:Fallback>
+        </mc:AlternateContent>
+      </w:r>
+      <w:r>
+        <w:rPr>
+          <w:noProof/>
+        </w:rPr>
+        <mc:AlternateContent>
+          <mc:Choice Requires="wpi">
+            <w:drawing>
+              <wp:anchor distT="0" distB="0" distL="114300" distR="114300" simplePos="0" relativeHeight="251700224" behindDoc="0" locked="0" layoutInCell="1" allowOverlap="1" wp14:anchorId="6A215F4C" wp14:editId="43C534AF">
+                <wp:simplePos x="0" y="0"/>
+                <wp:positionH relativeFrom="column">
+                  <wp:posOffset>3047710</wp:posOffset>
+                </wp:positionH>
+                <wp:positionV relativeFrom="paragraph">
+                  <wp:posOffset>117650</wp:posOffset>
+                </wp:positionV>
+                <wp:extent cx="360" cy="360"/>
+                <wp:effectExtent l="38100" t="38100" r="38100" b="38100"/>
+                <wp:wrapNone/>
+                <wp:docPr id="9" name="Ink 9"/>
+                <wp:cNvGraphicFramePr/>
+                <a:graphic xmlns:a="http://schemas.openxmlformats.org/drawingml/2006/main">
+                  <a:graphicData uri="http://schemas.microsoft.com/office/word/2010/wordprocessingInk">
+                    <w14:contentPart bwMode="auto" r:id="rId24">
+                      <w14:nvContentPartPr>
+                        <w14:cNvContentPartPr/>
+                      </w14:nvContentPartPr>
+                      <w14:xfrm>
+                        <a:off x="0" y="0"/>
+                        <a:ext cx="360" cy="360"/>
+                      </w14:xfrm>
+                    </w14:contentPart>
+                  </a:graphicData>
+                </a:graphic>
+              </wp:anchor>
+            </w:drawing>
+          </mc:Choice>
+          <mc:Fallback>
+            <w:pict>
+              <v:shape w14:anchorId="49EA5CA0" id="Ink 9" o:spid="_x0000_s1026" type="#_x0000_t75" style="position:absolute;margin-left:239.65pt;margin-top:8.9pt;width:.75pt;height:.75pt;z-index:251700224;visibility:visible;mso-wrap-style:square;mso-wrap-distance-left:9pt;mso-wrap-distance-top:0;mso-wrap-distance-right:9pt;mso-wrap-distance-bottom:0;mso-position-horizontal:absolute;mso-position-horizontal-relative:text;mso-position-vertical:absolute;mso-position-vertical-relative:text" o:gfxdata="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">
+                <v:imagedata r:id="rId22" o:title=""/>
+              </v:shape>
+            </w:pict>
+          </mc:Fallback>
+        </mc:AlternateContent>
+      </w:r>
+      <w:r>
+        <w:t>S</w:t>
+      </w:r>
+      <w:r>
+        <w:t>ubsample</w:t>
+      </w:r>
+    </w:p>
+    <w:p>
+      <w:pPr>
+        <w:pStyle w:val="ListParagraph"/>
+        <w:numPr>
+          <w:ilvl w:val="0"/>
+          <w:numId w:val="13"/>
+        </w:numPr>
+      </w:pPr>
+      <w:r>
+        <w:lastRenderedPageBreak/>
+        <w:t>Genotype variance to environmental variance</w:t>
+      </w:r>
+    </w:p>
+    <w:p>
+      <w:pPr>
+        <w:pStyle w:val="ListParagraph"/>
+        <w:numPr>
+          <w:ilvl w:val="1"/>
+          <w:numId w:val="13"/>
+        </w:numPr>
+      </w:pPr>
+      <w:r>
+        <w:t>Genetic variances usually correlated between males and females (</w:t>
+      </w:r>
+      <w:proofErr w:type="spellStart"/>
+      <w:r>
+        <w:t>ldsc</w:t>
+      </w:r>
+      <w:proofErr w:type="spellEnd"/>
+      <w:r>
+        <w:t>)</w:t>
+      </w:r>
+    </w:p>
+    <w:p>
+      <w:pPr>
+        <w:pStyle w:val="ListParagraph"/>
+        <w:numPr>
+          <w:ilvl w:val="2"/>
+          <w:numId w:val="13"/>
+        </w:numPr>
+      </w:pPr>
+      <w:r>
+        <w:t>P(1-</w:t>
+      </w:r>
+      <w:proofErr w:type="gramStart"/>
+      <w:r>
+        <w:t>p)B</w:t>
+      </w:r>
+      <w:proofErr w:type="gramEnd"/>
+      <w:r>
+        <w:t>^2</w:t>
+      </w:r>
+    </w:p>
+    <w:p>
+      <w:pPr>
+        <w:pStyle w:val="ListParagraph"/>
+        <w:numPr>
+          <w:ilvl w:val="2"/>
+          <w:numId w:val="13"/>
+        </w:numPr>
+      </w:pPr>
+      <w:r>
+        <w:t>Assume male and female p(1-p) are very similar (allele frequencies very close)</w:t>
+      </w:r>
+    </w:p>
+    <w:p>
+      <w:pPr>
+        <w:pStyle w:val="ListParagraph"/>
+        <w:numPr>
+          <w:ilvl w:val="2"/>
+          <w:numId w:val="13"/>
+        </w:numPr>
+      </w:pPr>
+      <w:proofErr w:type="gramStart"/>
+      <w:r>
+        <w:t>So</w:t>
+      </w:r>
+      <w:proofErr w:type="gramEnd"/>
+      <w:r>
+        <w:t xml:space="preserve"> differences in genetic variances are due to effect size B^2</w:t>
+      </w:r>
+    </w:p>
+    <w:p>
+      <w:pPr>
+        <w:pStyle w:val="ListParagraph"/>
+        <w:numPr>
+          <w:ilvl w:val="1"/>
+          <w:numId w:val="13"/>
+        </w:numPr>
+      </w:pPr>
+      <w:r>
+        <w:t xml:space="preserve">Alpha is the </w:t>
+      </w:r>
+      <w:proofErr w:type="gramStart"/>
+      <w:r>
+        <w:t>eff</w:t>
+      </w:r>
+      <w:proofErr w:type="gramEnd"/>
+    </w:p>
+    <w:p>
+      <w:pPr>
+        <w:pStyle w:val="ListParagraph"/>
+        <w:numPr>
+          <w:ilvl w:val="1"/>
+          <w:numId w:val="13"/>
+        </w:numPr>
+      </w:pPr>
+      <w:r>
+        <w:t>B(m) = alpha * B(f)</w:t>
+      </w:r>
+      <w:r>
+        <w:tab/>
+      </w:r>
+      <w:r>
+        <w:tab/>
+      </w:r>
+      <w:r>
+        <w:tab/>
+      </w:r>
+      <w:r>
+        <w:tab/>
+        <w:t>Vg(m) = alpha^2 Vg(f)</w:t>
+      </w:r>
+    </w:p>
+    <w:p>
+      <w:pPr>
+        <w:pStyle w:val="ListParagraph"/>
+        <w:numPr>
+          <w:ilvl w:val="1"/>
+          <w:numId w:val="13"/>
+        </w:numPr>
+      </w:pPr>
+      <w:r>
+        <w:t>Environment (m) = environment (f)</w:t>
+      </w:r>
+      <w:r>
+        <w:tab/>
+      </w:r>
+      <w:r>
+        <w:tab/>
+      </w:r>
+      <w:proofErr w:type="spellStart"/>
+      <w:r>
+        <w:t>Ve</w:t>
+      </w:r>
+      <w:proofErr w:type="spellEnd"/>
+      <w:r>
+        <w:t xml:space="preserve">(m) = alpha^2 </w:t>
+      </w:r>
+      <w:proofErr w:type="spellStart"/>
+      <w:r>
+        <w:t>Ve</w:t>
+      </w:r>
+      <w:proofErr w:type="spellEnd"/>
+      <w:r>
+        <w:t>(f)</w:t>
+      </w:r>
+    </w:p>
+    <w:p>
+      <w:pPr>
+        <w:pStyle w:val="ListParagraph"/>
+        <w:numPr>
+          <w:ilvl w:val="1"/>
+          <w:numId w:val="13"/>
+        </w:numPr>
+      </w:pPr>
+      <w:r>
+        <w:t xml:space="preserve">1:1 line </w:t>
+      </w:r>
+    </w:p>
+    <w:p>
+      <w:pPr>
+        <w:pStyle w:val="ListParagraph"/>
+        <w:numPr>
+          <w:ilvl w:val="1"/>
+          <w:numId w:val="13"/>
+        </w:numPr>
+      </w:pPr>
+      <w:r>
+        <w:t xml:space="preserve">Error bars (horizontal and </w:t>
+      </w:r>
+      <w:r>
+        <w:t>vertical</w:t>
+      </w:r>
+      <w:r>
+        <w:t xml:space="preserve"> error bars)</w:t>
+      </w:r>
+    </w:p>
+    <w:p>
+      <w:pPr>
+        <w:pStyle w:val="ListParagraph"/>
+        <w:numPr>
+          <w:ilvl w:val="2"/>
+          <w:numId w:val="13"/>
+        </w:numPr>
+      </w:pPr>
+      <w:r>
+        <w:t>Method to get standard error of ratio</w:t>
+      </w:r>
+    </w:p>
+    <w:p>
+      <w:pPr>
+        <w:pStyle w:val="ListParagraph"/>
+        <w:numPr>
+          <w:ilvl w:val="2"/>
+          <w:numId w:val="13"/>
+        </w:numPr>
+      </w:pPr>
+      <w:r>
+        <w:t>Taylor approximation</w:t>
+      </w:r>
+      <w:r>
+        <w:t xml:space="preserve"> </w:t>
+      </w:r>
+      <w:r>
+        <w:t>OR</w:t>
+      </w:r>
+      <w:r>
+        <w:t xml:space="preserve"> better is to resample (bootstrapping)</w:t>
+      </w:r>
+    </w:p>
+    <w:p>
+      <w:pPr>
+        <w:pStyle w:val="ListParagraph"/>
+        <w:numPr>
+          <w:ilvl w:val="3"/>
+          <w:numId w:val="13"/>
+        </w:numPr>
+      </w:pPr>
+      <w:r>
+        <w:t xml:space="preserve">Calculate </w:t>
+      </w:r>
+      <w:proofErr w:type="spellStart"/>
+      <w:r>
+        <w:t>pheno</w:t>
+      </w:r>
+      <w:proofErr w:type="spellEnd"/>
+      <w:r>
+        <w:t xml:space="preserve"> variance and h2 </w:t>
+      </w:r>
+    </w:p>
+    <w:p>
+      <w:pPr>
+        <w:pStyle w:val="ListParagraph"/>
+        <w:numPr>
+          <w:ilvl w:val="3"/>
+          <w:numId w:val="13"/>
+        </w:numPr>
+      </w:pPr>
+      <w:r>
+        <w:t xml:space="preserve">Have B </w:t>
+      </w:r>
+      <w:r>
+        <w:t xml:space="preserve">(10) </w:t>
+      </w:r>
+      <w:r>
+        <w:t>bootstrap samples (sample w</w:t>
+      </w:r>
+      <w:r>
+        <w:t>ith</w:t>
+      </w:r>
+      <w:r>
+        <w:t xml:space="preserve"> replacement for individuals)</w:t>
+      </w:r>
+    </w:p>
+    <w:p>
+      <w:pPr>
+        <w:pStyle w:val="ListParagraph"/>
+        <w:numPr>
+          <w:ilvl w:val="4"/>
+          <w:numId w:val="13"/>
+        </w:numPr>
+      </w:pPr>
+      <w:r>
+        <w:t>All males out of all males</w:t>
+      </w:r>
+    </w:p>
+    <w:p>
+      <w:pPr>
+        <w:pStyle w:val="ListParagraph"/>
+        <w:numPr>
+          <w:ilvl w:val="4"/>
+          <w:numId w:val="13"/>
+        </w:numPr>
+      </w:pPr>
+      <w:r>
+        <w:t xml:space="preserve">Calculate </w:t>
+      </w:r>
+      <w:proofErr w:type="spellStart"/>
+      <w:r>
+        <w:t>pheno</w:t>
+      </w:r>
+      <w:proofErr w:type="spellEnd"/>
+      <w:r>
+        <w:t xml:space="preserve"> variance </w:t>
+      </w:r>
+      <w:r>
+        <w:sym w:font="Wingdings" w:char="F0E0"/>
+      </w:r>
+      <w:r>
+        <w:t xml:space="preserve"> </w:t>
+      </w:r>
+      <w:proofErr w:type="spellStart"/>
+      <w:r>
+        <w:t>gwas</w:t>
+      </w:r>
+      <w:proofErr w:type="spellEnd"/>
+      <w:r>
+        <w:t xml:space="preserve"> then calculate h2</w:t>
+      </w:r>
+    </w:p>
+    <w:p>
+      <w:pPr>
+        <w:pStyle w:val="ListParagraph"/>
+        <w:numPr>
+          <w:ilvl w:val="2"/>
+          <w:numId w:val="13"/>
+        </w:numPr>
+      </w:pPr>
+      <w:r>
+        <w:t>When have all bootstrap samples, calculate ratio in each</w:t>
+      </w:r>
+    </w:p>
+    <w:p>
+      <w:pPr>
+        <w:pStyle w:val="ListParagraph"/>
+        <w:numPr>
+          <w:ilvl w:val="3"/>
+          <w:numId w:val="13"/>
+        </w:numPr>
+      </w:pPr>
+      <w:r>
+        <w:t>Then calculate standard error of the 10 samples</w:t>
+      </w:r>
+    </w:p>
+    <w:p>
+      <w:pPr>
+        <w:pStyle w:val="ListParagraph"/>
+        <w:numPr>
+          <w:ilvl w:val="2"/>
+          <w:numId w:val="13"/>
+        </w:numPr>
+      </w:pPr>
+      <w:r>
+        <w:t>Interquartile</w:t>
+      </w:r>
+      <w:r>
+        <w:t xml:space="preserve"> bars based on bootstrap samples</w:t>
+      </w:r>
+    </w:p>
+    <w:p>
+      <w:r>
+        <w:rPr>
+          <w:noProof/>
+        </w:rPr>
+        <w:drawing>
+          <wp:inline distT="0" distB="0" distL="0" distR="0" wp14:anchorId="30FF92FD" wp14:editId="7E03AFA8">
+            <wp:extent cx="5518150" cy="2266930"/>
+            <wp:effectExtent l="0" t="0" r="6350" b="635"/>
+            <wp:docPr id="12" name="Picture 12" descr="A picture containing diagram&#10;&#10;Description automatically generated"/>
+            <wp:cNvGraphicFramePr>
+              <a:graphicFrameLocks xmlns:a="http://schemas.openxmlformats.org/drawingml/2006/main" noChangeAspect="1"/>
+            </wp:cNvGraphicFramePr>
+            <a:graphic xmlns:a="http://schemas.openxmlformats.org/drawingml/2006/main">
+              <a:graphicData uri="http://schemas.openxmlformats.org/drawingml/2006/picture">
+                <pic:pic xmlns:pic="http://schemas.openxmlformats.org/drawingml/2006/picture">
+                  <pic:nvPicPr>
+                    <pic:cNvPr id="12" name="Picture 12" descr="A picture containing diagram&#10;&#10;Description automatically generated"/>
+                    <pic:cNvPicPr/>
+                  </pic:nvPicPr>
+                  <pic:blipFill>
+                    <a:blip r:embed="rId25"/>
+                    <a:stretch>
+                      <a:fillRect/>
+                    </a:stretch>
+                  </pic:blipFill>
+                  <pic:spPr>
+                    <a:xfrm>
+                      <a:off x="0" y="0"/>
+                      <a:ext cx="5524376" cy="2269488"/>
+                    </a:xfrm>
+                    <a:prstGeom prst="rect">
+                      <a:avLst/>
+                    </a:prstGeom>
+                  </pic:spPr>
+                </pic:pic>
+              </a:graphicData>
+            </a:graphic>
+          </wp:inline>
+        </w:drawing>
+      </w:r>
+    </w:p>
+    <w:p>
+      <w:pPr>
+        <w:ind w:left="720"/>
+      </w:pPr>
     </w:p>
     <w:sectPr>
       <w:pgSz w:w="12240" w:h="15840"/>
@@ -1509,7 +2451,7 @@
         <w:rFonts w:ascii="Calibri" w:eastAsiaTheme="minorEastAsia" w:hAnsi="Calibri" w:cs="Calibri" w:hint="default"/>
       </w:rPr>
     </w:lvl>
-    <w:lvl w:ilvl="1" w:tplc="04090003" w:tentative="1">
+    <w:lvl w:ilvl="1" w:tplc="04090003">
       <w:start w:val="1"/>
       <w:numFmt w:val="bullet"/>
       <w:lvlText w:val="o"/>
@@ -1521,7 +2463,7 @@
         <w:rFonts w:ascii="Courier New" w:hAnsi="Courier New" w:cs="Courier New" w:hint="default"/>
       </w:rPr>
     </w:lvl>
-    <w:lvl w:ilvl="2" w:tplc="04090005" w:tentative="1">
+    <w:lvl w:ilvl="2" w:tplc="04090005">
       <w:start w:val="1"/>
       <w:numFmt w:val="bullet"/>
       <w:lvlText w:val=""/>
@@ -1533,7 +2475,7 @@
         <w:rFonts w:ascii="Wingdings" w:hAnsi="Wingdings" w:hint="default"/>
       </w:rPr>
     </w:lvl>
-    <w:lvl w:ilvl="3" w:tplc="04090001" w:tentative="1">
+    <w:lvl w:ilvl="3" w:tplc="04090001">
       <w:start w:val="1"/>
       <w:numFmt w:val="bullet"/>
       <w:lvlText w:val=""/>
@@ -1545,7 +2487,7 @@
         <w:rFonts w:ascii="Symbol" w:hAnsi="Symbol" w:hint="default"/>
       </w:rPr>
     </w:lvl>
-    <w:lvl w:ilvl="4" w:tplc="04090003" w:tentative="1">
+    <w:lvl w:ilvl="4" w:tplc="04090003">
       <w:start w:val="1"/>
       <w:numFmt w:val="bullet"/>
       <w:lvlText w:val="o"/>
@@ -1895,6 +2837,119 @@
     </w:lvl>
   </w:abstractNum>
   <w:abstractNum w:abstractNumId="4" w15:restartNumberingAfterBreak="0">
+    <w:nsid w:val="36533B33"/>
+    <w:multiLevelType w:val="hybridMultilevel"/>
+    <w:tmpl w:val="F8800DCC"/>
+    <w:lvl w:ilvl="0" w:tplc="04090001">
+      <w:start w:val="1"/>
+      <w:numFmt w:val="bullet"/>
+      <w:lvlText w:val=""/>
+      <w:lvlJc w:val="left"/>
+      <w:pPr>
+        <w:ind w:left="720" w:hanging="360"/>
+      </w:pPr>
+      <w:rPr>
+        <w:rFonts w:ascii="Symbol" w:hAnsi="Symbol" w:hint="default"/>
+      </w:rPr>
+    </w:lvl>
+    <w:lvl w:ilvl="1" w:tplc="04090003">
+      <w:start w:val="1"/>
+      <w:numFmt w:val="bullet"/>
+      <w:lvlText w:val="o"/>
+      <w:lvlJc w:val="left"/>
+      <w:pPr>
+        <w:ind w:left="1440" w:hanging="360"/>
+      </w:pPr>
+      <w:rPr>
+        <w:rFonts w:ascii="Courier New" w:hAnsi="Courier New" w:cs="Courier New" w:hint="default"/>
+      </w:rPr>
+    </w:lvl>
+    <w:lvl w:ilvl="2" w:tplc="04090005" w:tentative="1">
+      <w:start w:val="1"/>
+      <w:numFmt w:val="bullet"/>
+      <w:lvlText w:val=""/>
+      <w:lvlJc w:val="left"/>
+      <w:pPr>
+        <w:ind w:left="2160" w:hanging="360"/>
+      </w:pPr>
+      <w:rPr>
+        <w:rFonts w:ascii="Wingdings" w:hAnsi="Wingdings" w:hint="default"/>
+      </w:rPr>
+    </w:lvl>
+    <w:lvl w:ilvl="3" w:tplc="04090001" w:tentative="1">
+      <w:start w:val="1"/>
+      <w:numFmt w:val="bullet"/>
+      <w:lvlText w:val=""/>
+      <w:lvlJc w:val="left"/>
+      <w:pPr>
+        <w:ind w:left="2880" w:hanging="360"/>
+      </w:pPr>
+      <w:rPr>
+        <w:rFonts w:ascii="Symbol" w:hAnsi="Symbol" w:hint="default"/>
+      </w:rPr>
+    </w:lvl>
+    <w:lvl w:ilvl="4" w:tplc="04090003" w:tentative="1">
+      <w:start w:val="1"/>
+      <w:numFmt w:val="bullet"/>
+      <w:lvlText w:val="o"/>
+      <w:lvlJc w:val="left"/>
+      <w:pPr>
+        <w:ind w:left="3600" w:hanging="360"/>
+      </w:pPr>
+      <w:rPr>
+        <w:rFonts w:ascii="Courier New" w:hAnsi="Courier New" w:cs="Courier New" w:hint="default"/>
+      </w:rPr>
+    </w:lvl>
+    <w:lvl w:ilvl="5" w:tplc="04090005" w:tentative="1">
+      <w:start w:val="1"/>
+      <w:numFmt w:val="bullet"/>
+      <w:lvlText w:val=""/>
+      <w:lvlJc w:val="left"/>
+      <w:pPr>
+        <w:ind w:left="4320" w:hanging="360"/>
+      </w:pPr>
+      <w:rPr>
+        <w:rFonts w:ascii="Wingdings" w:hAnsi="Wingdings" w:hint="default"/>
+      </w:rPr>
+    </w:lvl>
+    <w:lvl w:ilvl="6" w:tplc="04090001" w:tentative="1">
+      <w:start w:val="1"/>
+      <w:numFmt w:val="bullet"/>
+      <w:lvlText w:val=""/>
+      <w:lvlJc w:val="left"/>
+      <w:pPr>
+        <w:ind w:left="5040" w:hanging="360"/>
+      </w:pPr>
+      <w:rPr>
+        <w:rFonts w:ascii="Symbol" w:hAnsi="Symbol" w:hint="default"/>
+      </w:rPr>
+    </w:lvl>
+    <w:lvl w:ilvl="7" w:tplc="04090003" w:tentative="1">
+      <w:start w:val="1"/>
+      <w:numFmt w:val="bullet"/>
+      <w:lvlText w:val="o"/>
+      <w:lvlJc w:val="left"/>
+      <w:pPr>
+        <w:ind w:left="5760" w:hanging="360"/>
+      </w:pPr>
+      <w:rPr>
+        <w:rFonts w:ascii="Courier New" w:hAnsi="Courier New" w:cs="Courier New" w:hint="default"/>
+      </w:rPr>
+    </w:lvl>
+    <w:lvl w:ilvl="8" w:tplc="04090005" w:tentative="1">
+      <w:start w:val="1"/>
+      <w:numFmt w:val="bullet"/>
+      <w:lvlText w:val=""/>
+      <w:lvlJc w:val="left"/>
+      <w:pPr>
+        <w:ind w:left="6480" w:hanging="360"/>
+      </w:pPr>
+      <w:rPr>
+        <w:rFonts w:ascii="Wingdings" w:hAnsi="Wingdings" w:hint="default"/>
+      </w:rPr>
+    </w:lvl>
+  </w:abstractNum>
+  <w:abstractNum w:abstractNumId="5" w15:restartNumberingAfterBreak="0">
     <w:nsid w:val="465A1B40"/>
     <w:multiLevelType w:val="hybridMultilevel"/>
     <w:tmpl w:val="E0A014FC"/>
@@ -2007,7 +3062,7 @@
       </w:rPr>
     </w:lvl>
   </w:abstractNum>
-  <w:abstractNum w:abstractNumId="5" w15:restartNumberingAfterBreak="0">
+  <w:abstractNum w:abstractNumId="6" w15:restartNumberingAfterBreak="0">
     <w:nsid w:val="760209AC"/>
     <w:multiLevelType w:val="hybridMultilevel"/>
     <w:tmpl w:val="D37A8156"/>
@@ -2096,7 +3151,7 @@
       </w:pPr>
     </w:lvl>
   </w:abstractNum>
-  <w:abstractNum w:abstractNumId="6" w15:restartNumberingAfterBreak="0">
+  <w:abstractNum w:abstractNumId="7" w15:restartNumberingAfterBreak="0">
     <w:nsid w:val="7ACA5D34"/>
     <w:multiLevelType w:val="hybridMultilevel"/>
     <w:tmpl w:val="63DE98B0"/>
@@ -2327,16 +3382,19 @@
     <w:abstractNumId w:val="3"/>
   </w:num>
   <w:num w:numId="12">
-    <w:abstractNumId w:val="5"/>
+    <w:abstractNumId w:val="6"/>
   </w:num>
   <w:num w:numId="13">
     <w:abstractNumId w:val="0"/>
   </w:num>
   <w:num w:numId="14">
-    <w:abstractNumId w:val="4"/>
+    <w:abstractNumId w:val="5"/>
   </w:num>
   <w:num w:numId="15">
-    <w:abstractNumId w:val="6"/>
+    <w:abstractNumId w:val="7"/>
+  </w:num>
+  <w:num w:numId="16">
+    <w:abstractNumId w:val="4"/>
   </w:num>
 </w:numbering>
 </file>
@@ -2795,6 +3853,24 @@
       <w:contextualSpacing/>
     </w:pPr>
   </w:style>
+  <w:style w:type="paragraph" w:styleId="Date">
+    <w:name w:val="Date"/>
+    <w:basedOn w:val="Normal"/>
+    <w:next w:val="Normal"/>
+    <w:link w:val="DateChar"/>
+    <w:uiPriority w:val="99"/>
+    <w:semiHidden/>
+    <w:unhideWhenUsed/>
+    <w:rsid w:val="009F5A2B"/>
+  </w:style>
+  <w:style w:type="character" w:customStyle="1" w:styleId="DateChar">
+    <w:name w:val="Date Char"/>
+    <w:basedOn w:val="DefaultParagraphFont"/>
+    <w:link w:val="Date"/>
+    <w:uiPriority w:val="99"/>
+    <w:semiHidden/>
+    <w:rsid w:val="009F5A2B"/>
+  </w:style>
 </w:styles>
 </file>
 
@@ -2974,6 +4050,87 @@
     </inkml:brush>
   </inkml:definitions>
   <inkml:trace contextRef="#ctx0" brushRef="#br0">1 1 24575,'3'114'5,"36"218"0,56 102-129,-69-329 44,71 314-249,-79-318 275,-5 2 0,1 120-1,-17 33 237,10 245 322,11 303-504,-20-551 0,13 38 0,-7 39 0,-5-192 0,2-120 0,1-1 0,1 1 0,7 23 0,-1-2 0,-9-37 0,0 0 0,1 0 0,-1 0 0,1 0 0,-1-1 0,1 1 0,0 0 0,0 0 0,0 0 0,0-1 0,0 1 0,0 0 0,0-1 0,0 1 0,1-1 0,-1 0 0,1 1 0,-1-1 0,1 0 0,-1 0 0,1 0 0,0 0 0,0 0 0,3 1 0,1-1 0,0 0 0,0 0 0,0-1 0,0 0 0,0 0 0,0-1 0,7-1 0,90-13 0,211-21 0,451 52 0,-514 12 0,-2 1 0,-218-26 0,422 27 0,-12 14 0,-182-11 0,-46-8 0,231 12 0,174-61 0,-560 19 0,-26 3 0,-1-1 0,53-12 0,-53 7 0,0 2 0,0 1 0,39 0 0,97 5 0,-64 2 0,407-2-1365,-494 0-5461</inkml:trace>
+</inkml:ink>
+</file>
+
+<file path=word/ink/ink7.xml><?xml version="1.0" encoding="utf-8"?>
+<inkml:ink xmlns:inkml="http://www.w3.org/2003/InkML">
+  <inkml:definitions>
+    <inkml:context xml:id="ctx0">
+      <inkml:inkSource xml:id="inkSrc0">
+        <inkml:traceFormat>
+          <inkml:channel name="X" type="integer" min="-2.14748E9" max="2.14748E9" units="cm"/>
+          <inkml:channel name="Y" type="integer" min="-2.14748E9" max="2.14748E9" units="cm"/>
+          <inkml:channel name="F" type="integer" max="32767" units="dev"/>
+        </inkml:traceFormat>
+        <inkml:channelProperties>
+          <inkml:channelProperty channel="X" name="resolution" value="1000" units="1/cm"/>
+          <inkml:channelProperty channel="Y" name="resolution" value="1000" units="1/cm"/>
+          <inkml:channelProperty channel="F" name="resolution" value="0" units="1/dev"/>
+        </inkml:channelProperties>
+      </inkml:inkSource>
+      <inkml:timestamp xml:id="ts0" timeString="2021-12-01T21:14:50.976"/>
+    </inkml:context>
+    <inkml:brush xml:id="br0">
+      <inkml:brushProperty name="width" value="0.025" units="cm"/>
+      <inkml:brushProperty name="height" value="0.025" units="cm"/>
+    </inkml:brush>
+  </inkml:definitions>
+  <inkml:trace contextRef="#ctx0" brushRef="#br0">1 1 24575</inkml:trace>
+</inkml:ink>
+</file>
+
+<file path=word/ink/ink8.xml><?xml version="1.0" encoding="utf-8"?>
+<inkml:ink xmlns:inkml="http://www.w3.org/2003/InkML">
+  <inkml:definitions>
+    <inkml:context xml:id="ctx0">
+      <inkml:inkSource xml:id="inkSrc0">
+        <inkml:traceFormat>
+          <inkml:channel name="X" type="integer" min="-2.14748E9" max="2.14748E9" units="cm"/>
+          <inkml:channel name="Y" type="integer" min="-2.14748E9" max="2.14748E9" units="cm"/>
+          <inkml:channel name="F" type="integer" max="32767" units="dev"/>
+        </inkml:traceFormat>
+        <inkml:channelProperties>
+          <inkml:channelProperty channel="X" name="resolution" value="1000" units="1/cm"/>
+          <inkml:channelProperty channel="Y" name="resolution" value="1000" units="1/cm"/>
+          <inkml:channelProperty channel="F" name="resolution" value="0" units="1/dev"/>
+        </inkml:channelProperties>
+      </inkml:inkSource>
+      <inkml:timestamp xml:id="ts0" timeString="2021-12-01T21:14:59.502"/>
+    </inkml:context>
+    <inkml:brush xml:id="br0">
+      <inkml:brushProperty name="width" value="0.025" units="cm"/>
+      <inkml:brushProperty name="height" value="0.025" units="cm"/>
+    </inkml:brush>
+  </inkml:definitions>
+  <inkml:trace contextRef="#ctx0" brushRef="#br0">1 1 24575</inkml:trace>
+</inkml:ink>
+</file>
+
+<file path=word/ink/ink9.xml><?xml version="1.0" encoding="utf-8"?>
+<inkml:ink xmlns:inkml="http://www.w3.org/2003/InkML">
+  <inkml:definitions>
+    <inkml:context xml:id="ctx0">
+      <inkml:inkSource xml:id="inkSrc0">
+        <inkml:traceFormat>
+          <inkml:channel name="X" type="integer" min="-2.14748E9" max="2.14748E9" units="cm"/>
+          <inkml:channel name="Y" type="integer" min="-2.14748E9" max="2.14748E9" units="cm"/>
+          <inkml:channel name="F" type="integer" max="32767" units="dev"/>
+        </inkml:traceFormat>
+        <inkml:channelProperties>
+          <inkml:channelProperty channel="X" name="resolution" value="1000" units="1/cm"/>
+          <inkml:channelProperty channel="Y" name="resolution" value="1000" units="1/cm"/>
+          <inkml:channelProperty channel="F" name="resolution" value="0" units="1/dev"/>
+        </inkml:channelProperties>
+      </inkml:inkSource>
+      <inkml:timestamp xml:id="ts0" timeString="2021-12-01T21:14:58.520"/>
+    </inkml:context>
+    <inkml:brush xml:id="br0">
+      <inkml:brushProperty name="width" value="0.025" units="cm"/>
+      <inkml:brushProperty name="height" value="0.025" units="cm"/>
+    </inkml:brush>
+  </inkml:definitions>
+  <inkml:trace contextRef="#ctx0" brushRef="#br0">1 1 24575</inkml:trace>
 </inkml:ink>
 </file>
 

</xml_diff>